<commit_message>
[Convenios] cambio de texto y logos por Servicio Salud Tarapacá, resoluciones convenios addendums y programa, entre otros arreglos minimos
</commit_message>
<xml_diff>
--- a/public/word-template/resolucionaddendumfooter2023.docx
+++ b/public/word-template/resolucionaddendumfooter2023.docx
@@ -1,6 +1,6 @@
 
 <file path=word/document.xml><?xml version="1.0" encoding="utf-8"?>
-<w:document xmlns:wpc="http://schemas.microsoft.com/office/word/2010/wordprocessingCanvas" xmlns:cx="http://schemas.microsoft.com/office/drawing/2014/chartex" xmlns:cx1="http://schemas.microsoft.com/office/drawing/2015/9/8/chartex" xmlns:cx2="http://schemas.microsoft.com/office/drawing/2015/10/21/chartex" xmlns:cx3="http://schemas.microsoft.com/office/drawing/2016/5/9/chartex" xmlns:cx4="http://schemas.microsoft.com/office/drawing/2016/5/10/chartex" xmlns:cx5="http://schemas.microsoft.com/office/drawing/2016/5/11/chartex" xmlns:cx6="http://schemas.microsoft.com/office/drawing/2016/5/12/chartex" xmlns:cx7="http://schemas.microsoft.com/office/drawing/2016/5/13/chartex" xmlns:cx8="http://schemas.microsoft.com/office/drawing/2016/5/14/chartex" xmlns:mc="http://schemas.openxmlformats.org/markup-compatibility/2006" xmlns:aink="http://schemas.microsoft.com/office/drawing/2016/ink" xmlns:am3d="http://schemas.microsoft.com/office/drawing/2017/model3d" xmlns:o="urn:schemas-microsoft-com:office:office" xmlns:oel="http://schemas.microsoft.com/office/2019/extlst" xmlns:r="http://schemas.openxmlformats.org/officeDocument/2006/relationships" xmlns:m="http://schemas.openxmlformats.org/officeDocument/2006/math" xmlns:v="urn:schemas-microsoft-com:vml" xmlns:wp14="http://schemas.microsoft.com/office/word/2010/wordprocessingDrawing" xmlns:wp="http://schemas.openxmlformats.org/drawingml/2006/wordprocessingDrawing" xmlns:w10="urn:schemas-microsoft-com:office:word" xmlns:w="http://schemas.openxmlformats.org/wordprocessingml/2006/main" xmlns:w14="http://schemas.microsoft.com/office/word/2010/wordml" xmlns:w15="http://schemas.microsoft.com/office/word/2012/wordml" xmlns:w16cex="http://schemas.microsoft.com/office/word/2018/wordml/cex" xmlns:w16cid="http://schemas.microsoft.com/office/word/2016/wordml/cid" xmlns:w16="http://schemas.microsoft.com/office/word/2018/wordml" xmlns:w16sdtdh="http://schemas.microsoft.com/office/word/2020/wordml/sdtdatahash" xmlns:w16se="http://schemas.microsoft.com/office/word/2015/wordml/symex" xmlns:wpg="http://schemas.microsoft.com/office/word/2010/wordprocessingGroup" xmlns:wpi="http://schemas.microsoft.com/office/word/2010/wordprocessingInk" xmlns:wne="http://schemas.microsoft.com/office/word/2006/wordml" xmlns:wps="http://schemas.microsoft.com/office/word/2010/wordprocessingShape" mc:Ignorable="w14 w15 w16se w16cid w16 w16cex w16sdtdh wp14">
+<w:document xmlns:wpc="http://schemas.microsoft.com/office/word/2010/wordprocessingCanvas" xmlns:cx="http://schemas.microsoft.com/office/drawing/2014/chartex" xmlns:cx1="http://schemas.microsoft.com/office/drawing/2015/9/8/chartex" xmlns:cx2="http://schemas.microsoft.com/office/drawing/2015/10/21/chartex" xmlns:cx3="http://schemas.microsoft.com/office/drawing/2016/5/9/chartex" xmlns:cx4="http://schemas.microsoft.com/office/drawing/2016/5/10/chartex" xmlns:cx5="http://schemas.microsoft.com/office/drawing/2016/5/11/chartex" xmlns:cx6="http://schemas.microsoft.com/office/drawing/2016/5/12/chartex" xmlns:cx7="http://schemas.microsoft.com/office/drawing/2016/5/13/chartex" xmlns:cx8="http://schemas.microsoft.com/office/drawing/2016/5/14/chartex" xmlns:mc="http://schemas.openxmlformats.org/markup-compatibility/2006" xmlns:aink="http://schemas.microsoft.com/office/drawing/2016/ink" xmlns:am3d="http://schemas.microsoft.com/office/drawing/2017/model3d" xmlns:o="urn:schemas-microsoft-com:office:office" xmlns:oel="http://schemas.microsoft.com/office/2019/extlst" xmlns:r="http://schemas.openxmlformats.org/officeDocument/2006/relationships" xmlns:m="http://schemas.openxmlformats.org/officeDocument/2006/math" xmlns:v="urn:schemas-microsoft-com:vml" xmlns:wp14="http://schemas.microsoft.com/office/word/2010/wordprocessingDrawing" xmlns:wp="http://schemas.openxmlformats.org/drawingml/2006/wordprocessingDrawing" xmlns:w10="urn:schemas-microsoft-com:office:word" xmlns:w="http://schemas.openxmlformats.org/wordprocessingml/2006/main" xmlns:w14="http://schemas.microsoft.com/office/word/2010/wordml" xmlns:w15="http://schemas.microsoft.com/office/word/2012/wordml" xmlns:w16cex="http://schemas.microsoft.com/office/word/2018/wordml/cex" xmlns:w16cid="http://schemas.microsoft.com/office/word/2016/wordml/cid" xmlns:w16="http://schemas.microsoft.com/office/word/2018/wordml" xmlns:w16du="http://schemas.microsoft.com/office/word/2023/wordml/word16du" xmlns:w16sdtdh="http://schemas.microsoft.com/office/word/2020/wordml/sdtdatahash" xmlns:w16se="http://schemas.microsoft.com/office/word/2015/wordml/symex" xmlns:wpg="http://schemas.microsoft.com/office/word/2010/wordprocessingGroup" xmlns:wpi="http://schemas.microsoft.com/office/word/2010/wordprocessingInk" xmlns:wne="http://schemas.microsoft.com/office/word/2006/wordml" xmlns:wps="http://schemas.microsoft.com/office/word/2010/wordprocessingShape" mc:Ignorable="w14 w15 w16se w16cid w16 w16cex w16sdtdh wp14">
   <w:body>
     <w:p>
       <w:pPr>
@@ -121,7 +121,25 @@
           <w:b/>
           <w:highlight w:val="green"/>
         </w:rPr>
-        <w:t>${periodoConvenio}</w:t>
+        <w:t>${</w:t>
+      </w:r>
+      <w:proofErr w:type="spellStart"/>
+      <w:r>
+        <w:rPr>
+          <w:rFonts w:ascii="Calibri" w:hAnsi="Calibri" w:cs="Calibri"/>
+          <w:b/>
+          <w:highlight w:val="green"/>
+        </w:rPr>
+        <w:t>periodoConvenio</w:t>
+      </w:r>
+      <w:proofErr w:type="spellEnd"/>
+      <w:r>
+        <w:rPr>
+          <w:rFonts w:ascii="Calibri" w:hAnsi="Calibri" w:cs="Calibri"/>
+          <w:b/>
+          <w:highlight w:val="green"/>
+        </w:rPr>
+        <w:t>}</w:t>
       </w:r>
       <w:r>
         <w:rPr>
@@ -135,7 +153,21 @@
           <w:rFonts w:cstheme="minorHAnsi"/>
           <w:bCs/>
         </w:rPr>
-        <w:t>, entre el Servicio de Salud Iquique y la</w:t>
+        <w:t xml:space="preserve">, entre el Servicio de Salud </w:t>
+      </w:r>
+      <w:r>
+        <w:rPr>
+          <w:rFonts w:cstheme="minorHAnsi"/>
+          <w:bCs/>
+        </w:rPr>
+        <w:t>Tarapacá</w:t>
+      </w:r>
+      <w:r>
+        <w:rPr>
+          <w:rFonts w:cstheme="minorHAnsi"/>
+          <w:bCs/>
+        </w:rPr>
+        <w:t xml:space="preserve"> y la</w:t>
       </w:r>
       <w:r>
         <w:rPr>
@@ -187,8 +219,16 @@
         <w:rPr>
           <w:rFonts w:cstheme="minorHAnsi"/>
         </w:rPr>
-        <w:t xml:space="preserve"> N°</w:t>
+        <w:t xml:space="preserve"> </w:t>
       </w:r>
+      <w:proofErr w:type="spellStart"/>
+      <w:r>
+        <w:rPr>
+          <w:rFonts w:cstheme="minorHAnsi"/>
+        </w:rPr>
+        <w:t>N°</w:t>
+      </w:r>
+      <w:proofErr w:type="spellEnd"/>
       <w:r>
         <w:rPr>
           <w:rFonts w:cstheme="minorHAnsi"/>
@@ -260,7 +300,7 @@
           <w:b/>
           <w:bCs/>
         </w:rPr>
-        <w:t>Iquique</w:t>
+        <w:t>Tarapacá</w:t>
       </w:r>
       <w:r>
         <w:rPr>
@@ -344,7 +384,7 @@
 </file>
 
 <file path=word/endnotes.xml><?xml version="1.0" encoding="utf-8"?>
-<w:endnotes xmlns:wpc="http://schemas.microsoft.com/office/word/2010/wordprocessingCanvas" xmlns:cx="http://schemas.microsoft.com/office/drawing/2014/chartex" xmlns:cx1="http://schemas.microsoft.com/office/drawing/2015/9/8/chartex" xmlns:cx2="http://schemas.microsoft.com/office/drawing/2015/10/21/chartex" xmlns:cx3="http://schemas.microsoft.com/office/drawing/2016/5/9/chartex" xmlns:cx4="http://schemas.microsoft.com/office/drawing/2016/5/10/chartex" xmlns:cx5="http://schemas.microsoft.com/office/drawing/2016/5/11/chartex" xmlns:cx6="http://schemas.microsoft.com/office/drawing/2016/5/12/chartex" xmlns:cx7="http://schemas.microsoft.com/office/drawing/2016/5/13/chartex" xmlns:cx8="http://schemas.microsoft.com/office/drawing/2016/5/14/chartex" xmlns:mc="http://schemas.openxmlformats.org/markup-compatibility/2006" xmlns:aink="http://schemas.microsoft.com/office/drawing/2016/ink" xmlns:am3d="http://schemas.microsoft.com/office/drawing/2017/model3d" xmlns:o="urn:schemas-microsoft-com:office:office" xmlns:oel="http://schemas.microsoft.com/office/2019/extlst" xmlns:r="http://schemas.openxmlformats.org/officeDocument/2006/relationships" xmlns:m="http://schemas.openxmlformats.org/officeDocument/2006/math" xmlns:v="urn:schemas-microsoft-com:vml" xmlns:wp14="http://schemas.microsoft.com/office/word/2010/wordprocessingDrawing" xmlns:wp="http://schemas.openxmlformats.org/drawingml/2006/wordprocessingDrawing" xmlns:w10="urn:schemas-microsoft-com:office:word" xmlns:w="http://schemas.openxmlformats.org/wordprocessingml/2006/main" xmlns:w14="http://schemas.microsoft.com/office/word/2010/wordml" xmlns:w15="http://schemas.microsoft.com/office/word/2012/wordml" xmlns:w16cex="http://schemas.microsoft.com/office/word/2018/wordml/cex" xmlns:w16cid="http://schemas.microsoft.com/office/word/2016/wordml/cid" xmlns:w16="http://schemas.microsoft.com/office/word/2018/wordml" xmlns:w16sdtdh="http://schemas.microsoft.com/office/word/2020/wordml/sdtdatahash" xmlns:w16se="http://schemas.microsoft.com/office/word/2015/wordml/symex" xmlns:wpg="http://schemas.microsoft.com/office/word/2010/wordprocessingGroup" xmlns:wpi="http://schemas.microsoft.com/office/word/2010/wordprocessingInk" xmlns:wne="http://schemas.microsoft.com/office/word/2006/wordml" xmlns:wps="http://schemas.microsoft.com/office/word/2010/wordprocessingShape" mc:Ignorable="w14 w15 w16se w16cid w16 w16cex w16sdtdh wp14">
+<w:endnotes xmlns:wpc="http://schemas.microsoft.com/office/word/2010/wordprocessingCanvas" xmlns:cx="http://schemas.microsoft.com/office/drawing/2014/chartex" xmlns:cx1="http://schemas.microsoft.com/office/drawing/2015/9/8/chartex" xmlns:cx2="http://schemas.microsoft.com/office/drawing/2015/10/21/chartex" xmlns:cx3="http://schemas.microsoft.com/office/drawing/2016/5/9/chartex" xmlns:cx4="http://schemas.microsoft.com/office/drawing/2016/5/10/chartex" xmlns:cx5="http://schemas.microsoft.com/office/drawing/2016/5/11/chartex" xmlns:cx6="http://schemas.microsoft.com/office/drawing/2016/5/12/chartex" xmlns:cx7="http://schemas.microsoft.com/office/drawing/2016/5/13/chartex" xmlns:cx8="http://schemas.microsoft.com/office/drawing/2016/5/14/chartex" xmlns:mc="http://schemas.openxmlformats.org/markup-compatibility/2006" xmlns:aink="http://schemas.microsoft.com/office/drawing/2016/ink" xmlns:am3d="http://schemas.microsoft.com/office/drawing/2017/model3d" xmlns:o="urn:schemas-microsoft-com:office:office" xmlns:oel="http://schemas.microsoft.com/office/2019/extlst" xmlns:r="http://schemas.openxmlformats.org/officeDocument/2006/relationships" xmlns:m="http://schemas.openxmlformats.org/officeDocument/2006/math" xmlns:v="urn:schemas-microsoft-com:vml" xmlns:wp14="http://schemas.microsoft.com/office/word/2010/wordprocessingDrawing" xmlns:wp="http://schemas.openxmlformats.org/drawingml/2006/wordprocessingDrawing" xmlns:w10="urn:schemas-microsoft-com:office:word" xmlns:w="http://schemas.openxmlformats.org/wordprocessingml/2006/main" xmlns:w14="http://schemas.microsoft.com/office/word/2010/wordml" xmlns:w15="http://schemas.microsoft.com/office/word/2012/wordml" xmlns:w16cex="http://schemas.microsoft.com/office/word/2018/wordml/cex" xmlns:w16cid="http://schemas.microsoft.com/office/word/2016/wordml/cid" xmlns:w16="http://schemas.microsoft.com/office/word/2018/wordml" xmlns:w16du="http://schemas.microsoft.com/office/word/2023/wordml/word16du" xmlns:w16sdtdh="http://schemas.microsoft.com/office/word/2020/wordml/sdtdatahash" xmlns:w16se="http://schemas.microsoft.com/office/word/2015/wordml/symex" xmlns:wpg="http://schemas.microsoft.com/office/word/2010/wordprocessingGroup" xmlns:wpi="http://schemas.microsoft.com/office/word/2010/wordprocessingInk" xmlns:wne="http://schemas.microsoft.com/office/word/2006/wordml" xmlns:wps="http://schemas.microsoft.com/office/word/2010/wordprocessingShape" mc:Ignorable="w14 w15 w16se w16cid w16 w16cex w16sdtdh wp14">
   <w:endnote w:type="separator" w:id="-1">
     <w:p>
       <w:pPr>
@@ -369,7 +409,7 @@
 </file>
 
 <file path=word/footer1.xml><?xml version="1.0" encoding="utf-8"?>
-<w:ftr xmlns:wpc="http://schemas.microsoft.com/office/word/2010/wordprocessingCanvas" xmlns:cx="http://schemas.microsoft.com/office/drawing/2014/chartex" xmlns:cx1="http://schemas.microsoft.com/office/drawing/2015/9/8/chartex" xmlns:cx2="http://schemas.microsoft.com/office/drawing/2015/10/21/chartex" xmlns:cx3="http://schemas.microsoft.com/office/drawing/2016/5/9/chartex" xmlns:cx4="http://schemas.microsoft.com/office/drawing/2016/5/10/chartex" xmlns:cx5="http://schemas.microsoft.com/office/drawing/2016/5/11/chartex" xmlns:cx6="http://schemas.microsoft.com/office/drawing/2016/5/12/chartex" xmlns:cx7="http://schemas.microsoft.com/office/drawing/2016/5/13/chartex" xmlns:cx8="http://schemas.microsoft.com/office/drawing/2016/5/14/chartex" xmlns:mc="http://schemas.openxmlformats.org/markup-compatibility/2006" xmlns:aink="http://schemas.microsoft.com/office/drawing/2016/ink" xmlns:am3d="http://schemas.microsoft.com/office/drawing/2017/model3d" xmlns:o="urn:schemas-microsoft-com:office:office" xmlns:oel="http://schemas.microsoft.com/office/2019/extlst" xmlns:r="http://schemas.openxmlformats.org/officeDocument/2006/relationships" xmlns:m="http://schemas.openxmlformats.org/officeDocument/2006/math" xmlns:v="urn:schemas-microsoft-com:vml" xmlns:wp14="http://schemas.microsoft.com/office/word/2010/wordprocessingDrawing" xmlns:wp="http://schemas.openxmlformats.org/drawingml/2006/wordprocessingDrawing" xmlns:w10="urn:schemas-microsoft-com:office:word" xmlns:w="http://schemas.openxmlformats.org/wordprocessingml/2006/main" xmlns:w14="http://schemas.microsoft.com/office/word/2010/wordml" xmlns:w15="http://schemas.microsoft.com/office/word/2012/wordml" xmlns:w16cex="http://schemas.microsoft.com/office/word/2018/wordml/cex" xmlns:w16cid="http://schemas.microsoft.com/office/word/2016/wordml/cid" xmlns:w16="http://schemas.microsoft.com/office/word/2018/wordml" xmlns:w16sdtdh="http://schemas.microsoft.com/office/word/2020/wordml/sdtdatahash" xmlns:w16se="http://schemas.microsoft.com/office/word/2015/wordml/symex" xmlns:wpg="http://schemas.microsoft.com/office/word/2010/wordprocessingGroup" xmlns:wpi="http://schemas.microsoft.com/office/word/2010/wordprocessingInk" xmlns:wne="http://schemas.microsoft.com/office/word/2006/wordml" xmlns:wps="http://schemas.microsoft.com/office/word/2010/wordprocessingShape" mc:Ignorable="w14 w15 w16se w16cid w16 w16cex w16sdtdh wp14">
+<w:ftr xmlns:wpc="http://schemas.microsoft.com/office/word/2010/wordprocessingCanvas" xmlns:cx="http://schemas.microsoft.com/office/drawing/2014/chartex" xmlns:cx1="http://schemas.microsoft.com/office/drawing/2015/9/8/chartex" xmlns:cx2="http://schemas.microsoft.com/office/drawing/2015/10/21/chartex" xmlns:cx3="http://schemas.microsoft.com/office/drawing/2016/5/9/chartex" xmlns:cx4="http://schemas.microsoft.com/office/drawing/2016/5/10/chartex" xmlns:cx5="http://schemas.microsoft.com/office/drawing/2016/5/11/chartex" xmlns:cx6="http://schemas.microsoft.com/office/drawing/2016/5/12/chartex" xmlns:cx7="http://schemas.microsoft.com/office/drawing/2016/5/13/chartex" xmlns:cx8="http://schemas.microsoft.com/office/drawing/2016/5/14/chartex" xmlns:mc="http://schemas.openxmlformats.org/markup-compatibility/2006" xmlns:aink="http://schemas.microsoft.com/office/drawing/2016/ink" xmlns:am3d="http://schemas.microsoft.com/office/drawing/2017/model3d" xmlns:o="urn:schemas-microsoft-com:office:office" xmlns:oel="http://schemas.microsoft.com/office/2019/extlst" xmlns:r="http://schemas.openxmlformats.org/officeDocument/2006/relationships" xmlns:m="http://schemas.openxmlformats.org/officeDocument/2006/math" xmlns:v="urn:schemas-microsoft-com:vml" xmlns:wp14="http://schemas.microsoft.com/office/word/2010/wordprocessingDrawing" xmlns:wp="http://schemas.openxmlformats.org/drawingml/2006/wordprocessingDrawing" xmlns:w10="urn:schemas-microsoft-com:office:word" xmlns:w="http://schemas.openxmlformats.org/wordprocessingml/2006/main" xmlns:w14="http://schemas.microsoft.com/office/word/2010/wordml" xmlns:w15="http://schemas.microsoft.com/office/word/2012/wordml" xmlns:w16cex="http://schemas.microsoft.com/office/word/2018/wordml/cex" xmlns:w16cid="http://schemas.microsoft.com/office/word/2016/wordml/cid" xmlns:w16="http://schemas.microsoft.com/office/word/2018/wordml" xmlns:w16du="http://schemas.microsoft.com/office/word/2023/wordml/word16du" xmlns:w16sdtdh="http://schemas.microsoft.com/office/word/2020/wordml/sdtdatahash" xmlns:w16se="http://schemas.microsoft.com/office/word/2015/wordml/symex" xmlns:wpg="http://schemas.microsoft.com/office/word/2010/wordprocessingGroup" xmlns:wpi="http://schemas.microsoft.com/office/word/2010/wordprocessingInk" xmlns:wne="http://schemas.microsoft.com/office/word/2006/wordml" xmlns:wps="http://schemas.microsoft.com/office/word/2010/wordprocessingShape" mc:Ignorable="w14 w15 w16se w16cid w16 w16cex w16sdtdh wp14">
   <w:p>
     <w:pPr>
       <w:pStyle w:val="Piedepgina"/>
@@ -460,7 +500,15 @@
         <w:sz w:val="16"/>
         <w:szCs w:val="16"/>
       </w:rPr>
-      <w:t xml:space="preserve"> SERVICIO DE SALUD IQUIQUE</w:t>
+      <w:t xml:space="preserve"> SERVICIO DE SALUD </w:t>
+    </w:r>
+    <w:r>
+      <w:rPr>
+        <w:b/>
+        <w:sz w:val="16"/>
+        <w:szCs w:val="16"/>
+      </w:rPr>
+      <w:t>TARAPACÁ</w:t>
     </w:r>
   </w:p>
   <w:bookmarkEnd w:id="0"/>
@@ -547,7 +595,7 @@
 </file>
 
 <file path=word/footnotes.xml><?xml version="1.0" encoding="utf-8"?>
-<w:footnotes xmlns:wpc="http://schemas.microsoft.com/office/word/2010/wordprocessingCanvas" xmlns:cx="http://schemas.microsoft.com/office/drawing/2014/chartex" xmlns:cx1="http://schemas.microsoft.com/office/drawing/2015/9/8/chartex" xmlns:cx2="http://schemas.microsoft.com/office/drawing/2015/10/21/chartex" xmlns:cx3="http://schemas.microsoft.com/office/drawing/2016/5/9/chartex" xmlns:cx4="http://schemas.microsoft.com/office/drawing/2016/5/10/chartex" xmlns:cx5="http://schemas.microsoft.com/office/drawing/2016/5/11/chartex" xmlns:cx6="http://schemas.microsoft.com/office/drawing/2016/5/12/chartex" xmlns:cx7="http://schemas.microsoft.com/office/drawing/2016/5/13/chartex" xmlns:cx8="http://schemas.microsoft.com/office/drawing/2016/5/14/chartex" xmlns:mc="http://schemas.openxmlformats.org/markup-compatibility/2006" xmlns:aink="http://schemas.microsoft.com/office/drawing/2016/ink" xmlns:am3d="http://schemas.microsoft.com/office/drawing/2017/model3d" xmlns:o="urn:schemas-microsoft-com:office:office" xmlns:oel="http://schemas.microsoft.com/office/2019/extlst" xmlns:r="http://schemas.openxmlformats.org/officeDocument/2006/relationships" xmlns:m="http://schemas.openxmlformats.org/officeDocument/2006/math" xmlns:v="urn:schemas-microsoft-com:vml" xmlns:wp14="http://schemas.microsoft.com/office/word/2010/wordprocessingDrawing" xmlns:wp="http://schemas.openxmlformats.org/drawingml/2006/wordprocessingDrawing" xmlns:w10="urn:schemas-microsoft-com:office:word" xmlns:w="http://schemas.openxmlformats.org/wordprocessingml/2006/main" xmlns:w14="http://schemas.microsoft.com/office/word/2010/wordml" xmlns:w15="http://schemas.microsoft.com/office/word/2012/wordml" xmlns:w16cex="http://schemas.microsoft.com/office/word/2018/wordml/cex" xmlns:w16cid="http://schemas.microsoft.com/office/word/2016/wordml/cid" xmlns:w16="http://schemas.microsoft.com/office/word/2018/wordml" xmlns:w16sdtdh="http://schemas.microsoft.com/office/word/2020/wordml/sdtdatahash" xmlns:w16se="http://schemas.microsoft.com/office/word/2015/wordml/symex" xmlns:wpg="http://schemas.microsoft.com/office/word/2010/wordprocessingGroup" xmlns:wpi="http://schemas.microsoft.com/office/word/2010/wordprocessingInk" xmlns:wne="http://schemas.microsoft.com/office/word/2006/wordml" xmlns:wps="http://schemas.microsoft.com/office/word/2010/wordprocessingShape" mc:Ignorable="w14 w15 w16se w16cid w16 w16cex w16sdtdh wp14">
+<w:footnotes xmlns:wpc="http://schemas.microsoft.com/office/word/2010/wordprocessingCanvas" xmlns:cx="http://schemas.microsoft.com/office/drawing/2014/chartex" xmlns:cx1="http://schemas.microsoft.com/office/drawing/2015/9/8/chartex" xmlns:cx2="http://schemas.microsoft.com/office/drawing/2015/10/21/chartex" xmlns:cx3="http://schemas.microsoft.com/office/drawing/2016/5/9/chartex" xmlns:cx4="http://schemas.microsoft.com/office/drawing/2016/5/10/chartex" xmlns:cx5="http://schemas.microsoft.com/office/drawing/2016/5/11/chartex" xmlns:cx6="http://schemas.microsoft.com/office/drawing/2016/5/12/chartex" xmlns:cx7="http://schemas.microsoft.com/office/drawing/2016/5/13/chartex" xmlns:cx8="http://schemas.microsoft.com/office/drawing/2016/5/14/chartex" xmlns:mc="http://schemas.openxmlformats.org/markup-compatibility/2006" xmlns:aink="http://schemas.microsoft.com/office/drawing/2016/ink" xmlns:am3d="http://schemas.microsoft.com/office/drawing/2017/model3d" xmlns:o="urn:schemas-microsoft-com:office:office" xmlns:oel="http://schemas.microsoft.com/office/2019/extlst" xmlns:r="http://schemas.openxmlformats.org/officeDocument/2006/relationships" xmlns:m="http://schemas.openxmlformats.org/officeDocument/2006/math" xmlns:v="urn:schemas-microsoft-com:vml" xmlns:wp14="http://schemas.microsoft.com/office/word/2010/wordprocessingDrawing" xmlns:wp="http://schemas.openxmlformats.org/drawingml/2006/wordprocessingDrawing" xmlns:w10="urn:schemas-microsoft-com:office:word" xmlns:w="http://schemas.openxmlformats.org/wordprocessingml/2006/main" xmlns:w14="http://schemas.microsoft.com/office/word/2010/wordml" xmlns:w15="http://schemas.microsoft.com/office/word/2012/wordml" xmlns:w16cex="http://schemas.microsoft.com/office/word/2018/wordml/cex" xmlns:w16cid="http://schemas.microsoft.com/office/word/2016/wordml/cid" xmlns:w16="http://schemas.microsoft.com/office/word/2018/wordml" xmlns:w16du="http://schemas.microsoft.com/office/word/2023/wordml/word16du" xmlns:w16sdtdh="http://schemas.microsoft.com/office/word/2020/wordml/sdtdatahash" xmlns:w16se="http://schemas.microsoft.com/office/word/2015/wordml/symex" xmlns:wpg="http://schemas.microsoft.com/office/word/2010/wordprocessingGroup" xmlns:wpi="http://schemas.microsoft.com/office/word/2010/wordprocessingInk" xmlns:wne="http://schemas.microsoft.com/office/word/2006/wordml" xmlns:wps="http://schemas.microsoft.com/office/word/2010/wordprocessingShape" mc:Ignorable="w14 w15 w16se w16cid w16 w16cex w16sdtdh wp14">
   <w:footnote w:type="separator" w:id="-1">
     <w:p>
       <w:pPr>
@@ -572,7 +620,7 @@
 </file>
 
 <file path=word/header1.xml><?xml version="1.0" encoding="utf-8"?>
-<w:hdr xmlns:wpc="http://schemas.microsoft.com/office/word/2010/wordprocessingCanvas" xmlns:cx="http://schemas.microsoft.com/office/drawing/2014/chartex" xmlns:cx1="http://schemas.microsoft.com/office/drawing/2015/9/8/chartex" xmlns:cx2="http://schemas.microsoft.com/office/drawing/2015/10/21/chartex" xmlns:cx3="http://schemas.microsoft.com/office/drawing/2016/5/9/chartex" xmlns:cx4="http://schemas.microsoft.com/office/drawing/2016/5/10/chartex" xmlns:cx5="http://schemas.microsoft.com/office/drawing/2016/5/11/chartex" xmlns:cx6="http://schemas.microsoft.com/office/drawing/2016/5/12/chartex" xmlns:cx7="http://schemas.microsoft.com/office/drawing/2016/5/13/chartex" xmlns:cx8="http://schemas.microsoft.com/office/drawing/2016/5/14/chartex" xmlns:mc="http://schemas.openxmlformats.org/markup-compatibility/2006" xmlns:aink="http://schemas.microsoft.com/office/drawing/2016/ink" xmlns:am3d="http://schemas.microsoft.com/office/drawing/2017/model3d" xmlns:o="urn:schemas-microsoft-com:office:office" xmlns:oel="http://schemas.microsoft.com/office/2019/extlst" xmlns:r="http://schemas.openxmlformats.org/officeDocument/2006/relationships" xmlns:m="http://schemas.openxmlformats.org/officeDocument/2006/math" xmlns:v="urn:schemas-microsoft-com:vml" xmlns:wp14="http://schemas.microsoft.com/office/word/2010/wordprocessingDrawing" xmlns:wp="http://schemas.openxmlformats.org/drawingml/2006/wordprocessingDrawing" xmlns:w10="urn:schemas-microsoft-com:office:word" xmlns:w="http://schemas.openxmlformats.org/wordprocessingml/2006/main" xmlns:w14="http://schemas.microsoft.com/office/word/2010/wordml" xmlns:w15="http://schemas.microsoft.com/office/word/2012/wordml" xmlns:w16cex="http://schemas.microsoft.com/office/word/2018/wordml/cex" xmlns:w16cid="http://schemas.microsoft.com/office/word/2016/wordml/cid" xmlns:w16="http://schemas.microsoft.com/office/word/2018/wordml" xmlns:w16sdtdh="http://schemas.microsoft.com/office/word/2020/wordml/sdtdatahash" xmlns:w16se="http://schemas.microsoft.com/office/word/2015/wordml/symex" xmlns:wpg="http://schemas.microsoft.com/office/word/2010/wordprocessingGroup" xmlns:wpi="http://schemas.microsoft.com/office/word/2010/wordprocessingInk" xmlns:wne="http://schemas.microsoft.com/office/word/2006/wordml" xmlns:wps="http://schemas.microsoft.com/office/word/2010/wordprocessingShape" mc:Ignorable="w14 w15 w16se w16cid w16 w16cex w16sdtdh wp14">
+<w:hdr xmlns:wpc="http://schemas.microsoft.com/office/word/2010/wordprocessingCanvas" xmlns:cx="http://schemas.microsoft.com/office/drawing/2014/chartex" xmlns:cx1="http://schemas.microsoft.com/office/drawing/2015/9/8/chartex" xmlns:cx2="http://schemas.microsoft.com/office/drawing/2015/10/21/chartex" xmlns:cx3="http://schemas.microsoft.com/office/drawing/2016/5/9/chartex" xmlns:cx4="http://schemas.microsoft.com/office/drawing/2016/5/10/chartex" xmlns:cx5="http://schemas.microsoft.com/office/drawing/2016/5/11/chartex" xmlns:cx6="http://schemas.microsoft.com/office/drawing/2016/5/12/chartex" xmlns:cx7="http://schemas.microsoft.com/office/drawing/2016/5/13/chartex" xmlns:cx8="http://schemas.microsoft.com/office/drawing/2016/5/14/chartex" xmlns:mc="http://schemas.openxmlformats.org/markup-compatibility/2006" xmlns:aink="http://schemas.microsoft.com/office/drawing/2016/ink" xmlns:am3d="http://schemas.microsoft.com/office/drawing/2017/model3d" xmlns:o="urn:schemas-microsoft-com:office:office" xmlns:oel="http://schemas.microsoft.com/office/2019/extlst" xmlns:r="http://schemas.openxmlformats.org/officeDocument/2006/relationships" xmlns:m="http://schemas.openxmlformats.org/officeDocument/2006/math" xmlns:v="urn:schemas-microsoft-com:vml" xmlns:wp14="http://schemas.microsoft.com/office/word/2010/wordprocessingDrawing" xmlns:wp="http://schemas.openxmlformats.org/drawingml/2006/wordprocessingDrawing" xmlns:w10="urn:schemas-microsoft-com:office:word" xmlns:w="http://schemas.openxmlformats.org/wordprocessingml/2006/main" xmlns:w14="http://schemas.microsoft.com/office/word/2010/wordml" xmlns:w15="http://schemas.microsoft.com/office/word/2012/wordml" xmlns:w16cex="http://schemas.microsoft.com/office/word/2018/wordml/cex" xmlns:w16cid="http://schemas.microsoft.com/office/word/2016/wordml/cid" xmlns:w16="http://schemas.microsoft.com/office/word/2018/wordml" xmlns:w16du="http://schemas.microsoft.com/office/word/2023/wordml/word16du" xmlns:w16sdtdh="http://schemas.microsoft.com/office/word/2020/wordml/sdtdatahash" xmlns:w16se="http://schemas.microsoft.com/office/word/2015/wordml/symex" xmlns:wpg="http://schemas.microsoft.com/office/word/2010/wordprocessingGroup" xmlns:wpi="http://schemas.microsoft.com/office/word/2010/wordprocessingInk" xmlns:wne="http://schemas.microsoft.com/office/word/2006/wordml" xmlns:wps="http://schemas.microsoft.com/office/word/2010/wordprocessingShape" mc:Ignorable="w14 w15 w16se w16cid w16 w16cex w16sdtdh wp14">
   <w:p>
     <w:pPr>
       <w:pStyle w:val="Encabezado"/>
@@ -581,13 +629,12 @@
     <w:r>
       <w:rPr>
         <w:noProof/>
-        <w:lang w:eastAsia="es-CL"/>
       </w:rPr>
       <w:drawing>
-        <wp:inline distT="0" distB="0" distL="0" distR="0" wp14:anchorId="2F95425D" wp14:editId="0C1FABE0">
-          <wp:extent cx="772525" cy="699715"/>
-          <wp:effectExtent l="0" t="0" r="8890" b="5715"/>
-          <wp:docPr id="1" name="0 Imagen"/>
+        <wp:inline distT="0" distB="0" distL="0" distR="0" wp14:anchorId="43DC6E93" wp14:editId="67BAE927">
+          <wp:extent cx="793027" cy="718820"/>
+          <wp:effectExtent l="0" t="0" r="7620" b="5080"/>
+          <wp:docPr id="68235463" name="Imagen 1" descr="Texto&#10;&#10;Descripción generada automáticamente"/>
           <wp:cNvGraphicFramePr>
             <a:graphicFrameLocks xmlns:a="http://schemas.openxmlformats.org/drawingml/2006/main" noChangeAspect="1"/>
           </wp:cNvGraphicFramePr>
@@ -595,29 +642,36 @@
             <a:graphicData uri="http://schemas.openxmlformats.org/drawingml/2006/picture">
               <pic:pic xmlns:pic="http://schemas.openxmlformats.org/drawingml/2006/picture">
                 <pic:nvPicPr>
-                  <pic:cNvPr id="0" name="logo SSI 2017.jpg"/>
-                  <pic:cNvPicPr/>
+                  <pic:cNvPr id="68235463" name="Imagen 1" descr="Texto&#10;&#10;Descripción generada automáticamente"/>
+                  <pic:cNvPicPr>
+                    <a:picLocks noChangeAspect="1" noChangeArrowheads="1"/>
+                  </pic:cNvPicPr>
                 </pic:nvPicPr>
                 <pic:blipFill>
-                  <a:blip r:embed="rId1" cstate="print">
+                  <a:blip r:embed="rId1">
                     <a:extLst>
                       <a:ext uri="{28A0092B-C50C-407E-A947-70E740481C1C}">
                         <a14:useLocalDpi xmlns:a14="http://schemas.microsoft.com/office/drawing/2010/main" val="0"/>
                       </a:ext>
                     </a:extLst>
                   </a:blip>
+                  <a:srcRect/>
                   <a:stretch>
                     <a:fillRect/>
                   </a:stretch>
                 </pic:blipFill>
-                <pic:spPr>
+                <pic:spPr bwMode="auto">
                   <a:xfrm>
                     <a:off x="0" y="0"/>
-                    <a:ext cx="773771" cy="700844"/>
+                    <a:ext cx="815998" cy="739641"/>
                   </a:xfrm>
                   <a:prstGeom prst="rect">
                     <a:avLst/>
                   </a:prstGeom>
+                  <a:noFill/>
+                  <a:ln>
+                    <a:noFill/>
+                  </a:ln>
                 </pic:spPr>
               </pic:pic>
             </a:graphicData>
@@ -630,7 +684,7 @@
 </file>
 
 <file path=word/numbering.xml><?xml version="1.0" encoding="utf-8"?>
-<w:numbering xmlns:wpc="http://schemas.microsoft.com/office/word/2010/wordprocessingCanvas" xmlns:cx="http://schemas.microsoft.com/office/drawing/2014/chartex" xmlns:cx1="http://schemas.microsoft.com/office/drawing/2015/9/8/chartex" xmlns:cx2="http://schemas.microsoft.com/office/drawing/2015/10/21/chartex" xmlns:cx3="http://schemas.microsoft.com/office/drawing/2016/5/9/chartex" xmlns:cx4="http://schemas.microsoft.com/office/drawing/2016/5/10/chartex" xmlns:cx5="http://schemas.microsoft.com/office/drawing/2016/5/11/chartex" xmlns:cx6="http://schemas.microsoft.com/office/drawing/2016/5/12/chartex" xmlns:cx7="http://schemas.microsoft.com/office/drawing/2016/5/13/chartex" xmlns:cx8="http://schemas.microsoft.com/office/drawing/2016/5/14/chartex" xmlns:mc="http://schemas.openxmlformats.org/markup-compatibility/2006" xmlns:aink="http://schemas.microsoft.com/office/drawing/2016/ink" xmlns:am3d="http://schemas.microsoft.com/office/drawing/2017/model3d" xmlns:o="urn:schemas-microsoft-com:office:office" xmlns:oel="http://schemas.microsoft.com/office/2019/extlst" xmlns:r="http://schemas.openxmlformats.org/officeDocument/2006/relationships" xmlns:m="http://schemas.openxmlformats.org/officeDocument/2006/math" xmlns:v="urn:schemas-microsoft-com:vml" xmlns:wp14="http://schemas.microsoft.com/office/word/2010/wordprocessingDrawing" xmlns:wp="http://schemas.openxmlformats.org/drawingml/2006/wordprocessingDrawing" xmlns:w10="urn:schemas-microsoft-com:office:word" xmlns:w="http://schemas.openxmlformats.org/wordprocessingml/2006/main" xmlns:w14="http://schemas.microsoft.com/office/word/2010/wordml" xmlns:w15="http://schemas.microsoft.com/office/word/2012/wordml" xmlns:w16cex="http://schemas.microsoft.com/office/word/2018/wordml/cex" xmlns:w16cid="http://schemas.microsoft.com/office/word/2016/wordml/cid" xmlns:w16="http://schemas.microsoft.com/office/word/2018/wordml" xmlns:w16sdtdh="http://schemas.microsoft.com/office/word/2020/wordml/sdtdatahash" xmlns:w16se="http://schemas.microsoft.com/office/word/2015/wordml/symex" xmlns:wpg="http://schemas.microsoft.com/office/word/2010/wordprocessingGroup" xmlns:wpi="http://schemas.microsoft.com/office/word/2010/wordprocessingInk" xmlns:wne="http://schemas.microsoft.com/office/word/2006/wordml" xmlns:wps="http://schemas.microsoft.com/office/word/2010/wordprocessingShape" mc:Ignorable="w14 w15 w16se w16cid w16 w16cex w16sdtdh wp14">
+<w:numbering xmlns:wpc="http://schemas.microsoft.com/office/word/2010/wordprocessingCanvas" xmlns:cx="http://schemas.microsoft.com/office/drawing/2014/chartex" xmlns:cx1="http://schemas.microsoft.com/office/drawing/2015/9/8/chartex" xmlns:cx2="http://schemas.microsoft.com/office/drawing/2015/10/21/chartex" xmlns:cx3="http://schemas.microsoft.com/office/drawing/2016/5/9/chartex" xmlns:cx4="http://schemas.microsoft.com/office/drawing/2016/5/10/chartex" xmlns:cx5="http://schemas.microsoft.com/office/drawing/2016/5/11/chartex" xmlns:cx6="http://schemas.microsoft.com/office/drawing/2016/5/12/chartex" xmlns:cx7="http://schemas.microsoft.com/office/drawing/2016/5/13/chartex" xmlns:cx8="http://schemas.microsoft.com/office/drawing/2016/5/14/chartex" xmlns:mc="http://schemas.openxmlformats.org/markup-compatibility/2006" xmlns:aink="http://schemas.microsoft.com/office/drawing/2016/ink" xmlns:am3d="http://schemas.microsoft.com/office/drawing/2017/model3d" xmlns:o="urn:schemas-microsoft-com:office:office" xmlns:oel="http://schemas.microsoft.com/office/2019/extlst" xmlns:r="http://schemas.openxmlformats.org/officeDocument/2006/relationships" xmlns:m="http://schemas.openxmlformats.org/officeDocument/2006/math" xmlns:v="urn:schemas-microsoft-com:vml" xmlns:wp14="http://schemas.microsoft.com/office/word/2010/wordprocessingDrawing" xmlns:wp="http://schemas.openxmlformats.org/drawingml/2006/wordprocessingDrawing" xmlns:w10="urn:schemas-microsoft-com:office:word" xmlns:w="http://schemas.openxmlformats.org/wordprocessingml/2006/main" xmlns:w14="http://schemas.microsoft.com/office/word/2010/wordml" xmlns:w15="http://schemas.microsoft.com/office/word/2012/wordml" xmlns:w16cex="http://schemas.microsoft.com/office/word/2018/wordml/cex" xmlns:w16cid="http://schemas.microsoft.com/office/word/2016/wordml/cid" xmlns:w16="http://schemas.microsoft.com/office/word/2018/wordml" xmlns:w16du="http://schemas.microsoft.com/office/word/2023/wordml/word16du" xmlns:w16sdtdh="http://schemas.microsoft.com/office/word/2020/wordml/sdtdatahash" xmlns:w16se="http://schemas.microsoft.com/office/word/2015/wordml/symex" xmlns:wpg="http://schemas.microsoft.com/office/word/2010/wordprocessingGroup" xmlns:wpi="http://schemas.microsoft.com/office/word/2010/wordprocessingInk" xmlns:wne="http://schemas.microsoft.com/office/word/2006/wordml" xmlns:wps="http://schemas.microsoft.com/office/word/2010/wordprocessingShape" mc:Ignorable="w14 w15 w16se w16cid w16 w16cex w16sdtdh wp14">
   <w:numPicBullet w:numPicBulletId="0">
     <w:pict>
       <v:shapetype id="_x0000_t75" coordsize="21600,21600" o:spt="75" o:preferrelative="t" path="m@4@5l@4@11@9@11@9@5xe" filled="f" stroked="f">
@@ -652,14 +706,14 @@
         <v:path o:extrusionok="f" gradientshapeok="t" o:connecttype="rect"/>
         <o:lock v:ext="edit" aspectratio="t"/>
       </v:shapetype>
-      <v:shape id="_x0000_i1134" type="#_x0000_t75" style="width:199.8pt;height:199.8pt" o:bullet="t">
+      <v:shape id="_x0000_i1046" type="#_x0000_t75" style="width:199.8pt;height:199.8pt" o:bullet="t">
         <v:imagedata r:id="rId1" o:title="email"/>
       </v:shape>
     </w:pict>
   </w:numPicBullet>
   <w:numPicBullet w:numPicBulletId="1">
     <w:pict>
-      <v:shape id="_x0000_i1135" type="#_x0000_t75" style="width:225.6pt;height:273pt" o:bullet="t">
+      <v:shape id="_x0000_i1047" type="#_x0000_t75" style="width:225.6pt;height:273pt" o:bullet="t">
         <v:imagedata r:id="rId2" o:title="CORREO"/>
       </v:shape>
     </w:pict>

</xml_diff>